<commit_message>
modified some paragraphs like Avgränsningsar
</commit_message>
<xml_diff>
--- a/Arbetsplan.docx
+++ b/Arbetsplan.docx
@@ -12,19 +12,7 @@
           <w:b w:val="1"/>
           <w:rtl w:val="0"/>
         </w:rPr>
-        <w:t xml:space="preserve"> </w:t>
-      </w:r>
-    </w:p>
-    <w:p>
-      <w:pPr>
-        <w:contextualSpacing w:val="0"/>
-      </w:pPr>
-      <w:r>
-        <w:rPr>
-          <w:b w:val="1"/>
-          <w:rtl w:val="0"/>
-        </w:rPr>
-        <w:t xml:space="preserve">Namn: Alexander Simola</w:t>
+        <w:t xml:space="preserve"> Namn: Alexander Simola</w:t>
       </w:r>
     </w:p>
     <w:p>
@@ -454,6 +442,20 @@
         </w:rPr>
         <w:t xml:space="preserve">Hur går processen till att skapa och lägga upp en app till Android Market?</w:t>
       </w:r>
+    </w:p>
+    <w:p>
+      <w:pPr>
+        <w:contextualSpacing w:val="0"/>
+      </w:pPr>
+      <w:r>
+        <w:rPr>
+          <w:color w:val="ff0000"/>
+          <w:sz w:val="24"/>
+          <w:szCs w:val="24"/>
+          <w:rtl w:val="0"/>
+        </w:rPr>
+        <w:t xml:space="preserve">Hur går processen till att skapa och utveckla en app för iOS eller Android?</w:t>
+      </w:r>
       <w:r>
         <w:rPr>
           <w:rtl w:val="0"/>
@@ -508,6 +510,40 @@
           <w:rtl w:val="0"/>
         </w:rPr>
         <w:t xml:space="preserve">Försök identifiera hur ditt syfte kan avgränsas så att undersökningen blir möjlig att genomföra. Det kan handla om val av undersökningsgrupp, val av litteratur, val av variabler eller faktorer som ska mätas och värderas. Det handlar helt enkelt om att precisera vad som ska göras och eventuellt också ange vad som inte ska undersökas.</w:t>
+      </w:r>
+    </w:p>
+    <w:p>
+      <w:pPr>
+        <w:contextualSpacing w:val="0"/>
+      </w:pPr>
+      <w:r>
+        <w:rPr>
+          <w:rtl w:val="0"/>
+        </w:rPr>
+      </w:r>
+    </w:p>
+    <w:p>
+      <w:pPr>
+        <w:contextualSpacing w:val="0"/>
+      </w:pPr>
+      <w:r>
+        <w:rPr>
+          <w:color w:val="ff0000"/>
+          <w:rtl w:val="0"/>
+        </w:rPr>
+        <w:t xml:space="preserve">Skriv programmet i C# istället för Java (genomförbart med Xamarin).</w:t>
+      </w:r>
+    </w:p>
+    <w:p>
+      <w:pPr>
+        <w:contextualSpacing w:val="0"/>
+      </w:pPr>
+      <w:r>
+        <w:rPr>
+          <w:color w:val="ff0000"/>
+          <w:rtl w:val="0"/>
+        </w:rPr>
+        <w:t xml:space="preserve">Skippa momentet med att överföra appen till antingen App Store eller Android Market.</w:t>
       </w:r>
     </w:p>
     <w:p>

</xml_diff>